<commit_message>
fix error progetto magazzino
</commit_message>
<xml_diff>
--- a/esercizi JAVA e SPRING/programma complesso procedura.docx
+++ b/esercizi JAVA e SPRING/programma complesso procedura.docx
@@ -646,9 +646,6 @@
         <w:pStyle w:val="Titolo2"/>
       </w:pPr>
       <w:r>
-        <w:t xml:space="preserve"> </w:t>
-      </w:r>
-      <w:r>
         <w:t>3.1 configurazione pom.xml e application properties</w:t>
       </w:r>
     </w:p>
@@ -885,25 +882,22 @@
         </w:rPr>
         <w:t>Entity</w:t>
       </w:r>
+      <w:r>
+        <w:rPr>
+          <w:color w:val="EE0000"/>
+        </w:rPr>
+        <w:t xml:space="preserve"> e table e id</w:t>
+      </w:r>
     </w:p>
     <w:p>
       <w:pPr>
         <w:ind w:left="360"/>
       </w:pPr>
       <w:r>
-        <w:rPr>
-          <w:color w:val="EE0000"/>
-        </w:rPr>
-        <w:t xml:space="preserve"> </w:t>
-      </w:r>
-      <w:r>
         <w:t>// per dire a spring che questa classe diiventare una tabella</w:t>
       </w:r>
     </w:p>
     <w:p>
-      <w:pPr>
-        <w:pStyle w:val="Titolo4"/>
-      </w:pPr>
       <w:r>
         <w:t>@</w:t>
       </w:r>
@@ -922,13 +916,10 @@
         <w:ind w:left="360"/>
       </w:pPr>
       <w:r>
-        <w:t xml:space="preserve"> //prodotti è esattamente il nome della classe</w:t>
-      </w:r>
-    </w:p>
-    <w:p>
-      <w:pPr>
-        <w:pStyle w:val="Titolo4"/>
-      </w:pPr>
+        <w:t>//prodotti è esattamente il nome della classe</w:t>
+      </w:r>
+    </w:p>
+    <w:p>
       <w:r>
         <w:t>@</w:t>
       </w:r>
@@ -1048,7 +1039,7 @@
         <w:pStyle w:val="Titolo4"/>
       </w:pPr>
       <w:r>
-        <w:t xml:space="preserve">  @</w:t>
+        <w:t xml:space="preserve"> @</w:t>
       </w:r>
       <w:r>
         <w:rPr>
@@ -1107,7 +1098,15 @@
         <w:pStyle w:val="Titolo4"/>
       </w:pPr>
       <w:r>
-        <w:t xml:space="preserve">    </w:t>
+        <w:t>long id e attributi</w:t>
+      </w:r>
+    </w:p>
+    <w:p>
+      <w:pPr>
+        <w:pStyle w:val="Titolo5"/>
+      </w:pPr>
+      <w:r>
+        <w:t xml:space="preserve"> </w:t>
       </w:r>
       <w:r>
         <w:rPr>
@@ -1123,7 +1122,7 @@
     </w:p>
     <w:p>
       <w:pPr>
-        <w:pStyle w:val="Titolo4"/>
+        <w:pStyle w:val="Titolo5"/>
       </w:pPr>
       <w:r>
         <w:rPr>
@@ -1173,10 +1172,10 @@
     </w:p>
     <w:p>
       <w:pPr>
-        <w:pStyle w:val="Titolo5"/>
-      </w:pPr>
-      <w:r>
-        <w:t xml:space="preserve">  @</w:t>
+        <w:pStyle w:val="Titolo6"/>
+      </w:pPr>
+      <w:r>
+        <w:t xml:space="preserve"> @</w:t>
       </w:r>
       <w:r>
         <w:rPr>
@@ -1272,7 +1271,7 @@
         </w:numPr>
       </w:pPr>
       <w:r>
-        <w:t xml:space="preserve">  public </w:t>
+        <w:t xml:space="preserve"> public </w:t>
       </w:r>
       <w:r>
         <w:rPr>
@@ -1293,7 +1292,10 @@
         </w:numPr>
       </w:pPr>
       <w:r>
-        <w:t xml:space="preserve">        CARICO, SCARICO, RESO_CLIENTE, RESO_FORNITORE, CAMBIO</w:t>
+        <w:t xml:space="preserve"> </w:t>
+      </w:r>
+      <w:r>
+        <w:t xml:space="preserve"> CARICO, SCARICO, RESO_CLIENTE, RESO_FORNITORE, CAMBIO</w:t>
       </w:r>
     </w:p>
     <w:p>
@@ -1305,7 +1307,10 @@
         </w:numPr>
       </w:pPr>
       <w:r>
-        <w:t xml:space="preserve">    }</w:t>
+        <w:t xml:space="preserve"> </w:t>
+      </w:r>
+      <w:r>
+        <w:t>}</w:t>
       </w:r>
     </w:p>
     <w:p/>
@@ -1319,13 +1324,26 @@
         </w:numPr>
       </w:pPr>
       <w:r>
-        <w:lastRenderedPageBreak/>
         <w:t>ricomincia da qui apri programma “magazzino_java_spring_boot” , apri classe movimento.java e vedi cosa manca nel manuale poi vai avanti con gemini</w:t>
       </w:r>
     </w:p>
     <w:p>
       <w:pPr>
         <w:pStyle w:val="Titolo4"/>
+        <w:rPr>
+          <w:color w:val="EE0000"/>
+        </w:rPr>
+      </w:pPr>
+      <w:r>
+        <w:rPr>
+          <w:color w:val="EE0000"/>
+        </w:rPr>
+        <w:t>costruttori</w:t>
+      </w:r>
+    </w:p>
+    <w:p>
+      <w:pPr>
+        <w:pStyle w:val="Titolo5"/>
       </w:pPr>
       <w:r>
         <w:rPr>
@@ -1371,7 +1389,7 @@
     </w:p>
     <w:p>
       <w:pPr>
-        <w:pStyle w:val="Titolo4"/>
+        <w:pStyle w:val="Titolo5"/>
       </w:pPr>
       <w:r>
         <w:rPr>
@@ -1429,37 +1447,58 @@
     </w:p>
     <w:p>
       <w:r>
-        <w:t>      Movimento m = new Movimento();</w:t>
-      </w:r>
-    </w:p>
-    <w:p>
-      <w:r>
-        <w:t>        m.setProdotto(p);</w:t>
-      </w:r>
-    </w:p>
-    <w:p>
-      <w:r>
-        <w:t>        m.setQuantita(variazione);</w:t>
-      </w:r>
-    </w:p>
-    <w:p>
-      <w:r>
-        <w:t>        m.setTipo(tipo);</w:t>
-      </w:r>
-    </w:p>
-    <w:p>
-      <w:r>
-        <w:t>        m.setDataMovimento(LocalDateTime.now());</w:t>
-      </w:r>
-    </w:p>
-    <w:p>
-      <w:r>
-        <w:t>        m.setNote(note);</w:t>
-      </w:r>
-    </w:p>
-    <w:p>
-      <w:r>
-        <w:t>        movimentoRepository.save(m);</w:t>
+        <w:t xml:space="preserve"> </w:t>
+      </w:r>
+      <w:r>
+        <w:t xml:space="preserve"> Movimento m = new Movimento();</w:t>
+      </w:r>
+    </w:p>
+    <w:p>
+      <w:r>
+        <w:t xml:space="preserve"> </w:t>
+      </w:r>
+      <w:r>
+        <w:t xml:space="preserve"> m.setProdotto(p);</w:t>
+      </w:r>
+    </w:p>
+    <w:p>
+      <w:r>
+        <w:t xml:space="preserve"> </w:t>
+      </w:r>
+      <w:r>
+        <w:t xml:space="preserve"> m.setQuantita(variazione);</w:t>
+      </w:r>
+    </w:p>
+    <w:p>
+      <w:r>
+        <w:t xml:space="preserve"> </w:t>
+      </w:r>
+      <w:r>
+        <w:t xml:space="preserve"> m.setTipo(tipo);</w:t>
+      </w:r>
+    </w:p>
+    <w:p>
+      <w:r>
+        <w:t xml:space="preserve"> </w:t>
+      </w:r>
+      <w:r>
+        <w:t xml:space="preserve"> m.setDataMovimento(LocalDateTime.now());</w:t>
+      </w:r>
+    </w:p>
+    <w:p>
+      <w:r>
+        <w:t xml:space="preserve"> </w:t>
+      </w:r>
+      <w:r>
+        <w:t xml:space="preserve"> m.setNote(note);</w:t>
+      </w:r>
+    </w:p>
+    <w:p>
+      <w:r>
+        <w:t xml:space="preserve"> </w:t>
+      </w:r>
+      <w:r>
+        <w:t xml:space="preserve"> movimentoRepository.save(m);</w:t>
       </w:r>
     </w:p>
     <w:p/>
@@ -1474,18 +1513,20 @@
         <w:rPr>
           <w:highlight w:val="green"/>
         </w:rPr>
-        <w:lastRenderedPageBreak/>
         <w:t>PERCHE CREARLO?</w:t>
       </w:r>
     </w:p>
     <w:p>
       <w:r>
-        <w:t xml:space="preserve">per poter aggiungere prodotti al programma, ho bisogno di creare un costruttore contenente tutti gli attributi , o quelli necessari, della classe prodotto  </w:t>
-      </w:r>
-    </w:p>
-    <w:p>
-      <w:r>
-        <w:t>   </w:t>
+        <w:t>per poter aggiungere prodotti al programma, ho bisogno di creare un costruttore contenente tutti gli attributi , o quelli necessari, della classe prodotto</w:t>
+      </w:r>
+      <w:r>
+        <w:t xml:space="preserve"> </w:t>
+      </w:r>
+    </w:p>
+    <w:p>
+      <w:r>
+        <w:t xml:space="preserve"> </w:t>
       </w:r>
       <w:r>
         <w:rPr>
@@ -1531,7 +1572,10 @@
     <w:p/>
     <w:p>
       <w:r>
-        <w:t xml:space="preserve">    public String </w:t>
+        <w:t xml:space="preserve"> </w:t>
+      </w:r>
+      <w:r>
+        <w:t xml:space="preserve">public String </w:t>
       </w:r>
       <w:r>
         <w:rPr>
@@ -1545,7 +1589,10 @@
     </w:p>
     <w:p>
       <w:r>
-        <w:t xml:space="preserve">    public void </w:t>
+        <w:t xml:space="preserve"> </w:t>
+      </w:r>
+      <w:r>
+        <w:t xml:space="preserve">public void </w:t>
       </w:r>
       <w:r>
         <w:rPr>
@@ -1636,217 +1683,218 @@
     </w:p>
     <w:p>
       <w:r>
+        <w:lastRenderedPageBreak/>
         <w:t>MovimentoRepository.java</w:t>
       </w:r>
     </w:p>
     <w:p/>
     <w:p>
       <w:r>
+        <w:t>in questi file NON scrivo codice , semplicemente estendo JpaRepository</w:t>
+      </w:r>
+    </w:p>
+    <w:p>
+      <w:pPr>
+        <w:pStyle w:val="Titolo2"/>
+      </w:pPr>
+      <w:r>
+        <w:t xml:space="preserve">3.4 Creo SERVICE </w:t>
+      </w:r>
+    </w:p>
+    <w:p>
+      <w:r>
+        <w:t xml:space="preserve">dentro la cartella </w:t>
+      </w:r>
+    </w:p>
+    <w:p>
+      <w:r>
+        <w:t>src – main – java – com – example – demo</w:t>
+      </w:r>
+    </w:p>
+    <w:p/>
+    <w:p>
+      <w:r>
+        <w:rPr>
+          <w:color w:val="EE0000"/>
+        </w:rPr>
+        <w:t xml:space="preserve">creo </w:t>
+      </w:r>
+      <w:r>
+        <w:t xml:space="preserve">la </w:t>
+      </w:r>
+      <w:r>
+        <w:rPr>
+          <w:color w:val="EE0000"/>
+        </w:rPr>
+        <w:t xml:space="preserve">cartella </w:t>
+      </w:r>
+      <w:r>
+        <w:t xml:space="preserve">di nome </w:t>
+      </w:r>
+      <w:r>
+        <w:rPr>
+          <w:color w:val="EE0000"/>
+        </w:rPr>
+        <w:t>service</w:t>
+      </w:r>
+    </w:p>
+    <w:p>
+      <w:r>
+        <w:t xml:space="preserve">ossia creo un </w:t>
+      </w:r>
+      <w:r>
+        <w:rPr>
+          <w:color w:val="EE0000"/>
+        </w:rPr>
+        <w:t>package</w:t>
+      </w:r>
+    </w:p>
+    <w:p/>
+    <w:p>
+      <w:r>
+        <w:t xml:space="preserve">in questa cartella </w:t>
+      </w:r>
+      <w:r>
+        <w:rPr>
+          <w:color w:val="EE0000"/>
+        </w:rPr>
+        <w:t xml:space="preserve">creo </w:t>
+      </w:r>
+      <w:r>
+        <w:t xml:space="preserve">il file </w:t>
+      </w:r>
+      <w:r>
+        <w:rPr>
+          <w:color w:val="EE0000"/>
+        </w:rPr>
+        <w:t xml:space="preserve">MagazzinoService.java </w:t>
+      </w:r>
+      <w:r>
+        <w:t>dove</w:t>
+      </w:r>
+    </w:p>
+    <w:p/>
+    <w:p>
+      <w:r>
+        <w:t xml:space="preserve">inietto i </w:t>
+      </w:r>
+      <w:r>
+        <w:rPr>
+          <w:color w:val="EE0000"/>
+        </w:rPr>
+        <w:t xml:space="preserve">rspository </w:t>
+      </w:r>
+      <w:r>
+        <w:t>nel costruttore</w:t>
+      </w:r>
+    </w:p>
+    <w:p>
+      <w:r>
+        <w:t xml:space="preserve">scrivo i </w:t>
+      </w:r>
+      <w:r>
+        <w:rPr>
+          <w:color w:val="EE0000"/>
+        </w:rPr>
+        <w:t xml:space="preserve">metodi principali </w:t>
+      </w:r>
+      <w:r>
+        <w:t xml:space="preserve">come registraMovimeento </w:t>
+      </w:r>
+    </w:p>
+    <w:p>
+      <w:r>
+        <w:t>creo stream java per sommare quantita e creare report</w:t>
+      </w:r>
+    </w:p>
+    <w:p>
+      <w:pPr>
+        <w:pStyle w:val="Titolo2"/>
+      </w:pPr>
+      <w:r>
+        <w:t>3.5 Creo CONTROLLER</w:t>
+      </w:r>
+    </w:p>
+    <w:p>
+      <w:r>
+        <w:t xml:space="preserve">dentro la cartella </w:t>
+      </w:r>
+    </w:p>
+    <w:p>
+      <w:r>
+        <w:t>src – main – java – com – example – demo</w:t>
+      </w:r>
+    </w:p>
+    <w:p/>
+    <w:p>
+      <w:r>
+        <w:t xml:space="preserve">creo la </w:t>
+      </w:r>
+      <w:r>
+        <w:rPr>
+          <w:color w:val="EE0000"/>
+        </w:rPr>
+        <w:t xml:space="preserve">cartella </w:t>
+      </w:r>
+      <w:r>
+        <w:t xml:space="preserve">di nome </w:t>
+      </w:r>
+      <w:r>
+        <w:rPr>
+          <w:color w:val="EE0000"/>
+        </w:rPr>
+        <w:t>controller</w:t>
+      </w:r>
+    </w:p>
+    <w:p>
+      <w:r>
+        <w:t>ossia creo un package</w:t>
+      </w:r>
+    </w:p>
+    <w:p/>
+    <w:p>
+      <w:r>
+        <w:t xml:space="preserve">creo file di nome </w:t>
+      </w:r>
+      <w:r>
+        <w:rPr>
+          <w:color w:val="EE0000"/>
+        </w:rPr>
+        <w:t>MagazzinoController</w:t>
+      </w:r>
+      <w:r>
+        <w:rPr>
+          <w:color w:val="EE0000"/>
+        </w:rPr>
+        <w:t>.java</w:t>
+      </w:r>
+      <w:r>
+        <w:rPr>
+          <w:color w:val="EE0000"/>
+        </w:rPr>
+        <w:t xml:space="preserve"> </w:t>
+      </w:r>
+      <w:r>
+        <w:t>dove</w:t>
+      </w:r>
+    </w:p>
+    <w:p>
+      <w:r>
+        <w:t>creo i get mapping /prodotti per generare report</w:t>
+      </w:r>
+    </w:p>
+    <w:p>
+      <w:r>
+        <w:t>creo /id/movimento per aggiungere o togliere articoli</w:t>
+      </w:r>
+    </w:p>
+    <w:p/>
+    <w:p>
+      <w:pPr>
+        <w:pStyle w:val="Titolo2"/>
+      </w:pPr>
+      <w:r>
         <w:lastRenderedPageBreak/>
-        <w:t>in questi file NON scrivo codice , semplicemente estendo JpaRepository</w:t>
-      </w:r>
-    </w:p>
-    <w:p>
-      <w:pPr>
-        <w:pStyle w:val="Titolo2"/>
-      </w:pPr>
-      <w:r>
-        <w:t xml:space="preserve">3.4 Creo SERVICE </w:t>
-      </w:r>
-    </w:p>
-    <w:p>
-      <w:r>
-        <w:t xml:space="preserve">dentro la cartella </w:t>
-      </w:r>
-    </w:p>
-    <w:p>
-      <w:r>
-        <w:t>src – main – java – com – example – demo</w:t>
-      </w:r>
-    </w:p>
-    <w:p/>
-    <w:p>
-      <w:r>
-        <w:rPr>
-          <w:color w:val="EE0000"/>
-        </w:rPr>
-        <w:t xml:space="preserve">creo </w:t>
-      </w:r>
-      <w:r>
-        <w:t xml:space="preserve">la </w:t>
-      </w:r>
-      <w:r>
-        <w:rPr>
-          <w:color w:val="EE0000"/>
-        </w:rPr>
-        <w:t xml:space="preserve">cartella </w:t>
-      </w:r>
-      <w:r>
-        <w:t xml:space="preserve">di nome </w:t>
-      </w:r>
-      <w:r>
-        <w:rPr>
-          <w:color w:val="EE0000"/>
-        </w:rPr>
-        <w:t>service</w:t>
-      </w:r>
-    </w:p>
-    <w:p>
-      <w:r>
-        <w:t xml:space="preserve">ossia creo un </w:t>
-      </w:r>
-      <w:r>
-        <w:rPr>
-          <w:color w:val="EE0000"/>
-        </w:rPr>
-        <w:t>package</w:t>
-      </w:r>
-    </w:p>
-    <w:p/>
-    <w:p>
-      <w:r>
-        <w:t xml:space="preserve">in questa cartella </w:t>
-      </w:r>
-      <w:r>
-        <w:rPr>
-          <w:color w:val="EE0000"/>
-        </w:rPr>
-        <w:t xml:space="preserve">creo </w:t>
-      </w:r>
-      <w:r>
-        <w:t xml:space="preserve">il file </w:t>
-      </w:r>
-      <w:r>
-        <w:rPr>
-          <w:color w:val="EE0000"/>
-        </w:rPr>
-        <w:t xml:space="preserve">MagazzinoService.java </w:t>
-      </w:r>
-      <w:r>
-        <w:t>dove</w:t>
-      </w:r>
-    </w:p>
-    <w:p/>
-    <w:p>
-      <w:r>
-        <w:t xml:space="preserve">inietto i </w:t>
-      </w:r>
-      <w:r>
-        <w:rPr>
-          <w:color w:val="EE0000"/>
-        </w:rPr>
-        <w:t xml:space="preserve">rspository </w:t>
-      </w:r>
-      <w:r>
-        <w:t>nel costruttore</w:t>
-      </w:r>
-    </w:p>
-    <w:p>
-      <w:r>
-        <w:t xml:space="preserve">scrivo i </w:t>
-      </w:r>
-      <w:r>
-        <w:rPr>
-          <w:color w:val="EE0000"/>
-        </w:rPr>
-        <w:t xml:space="preserve">metodi principali </w:t>
-      </w:r>
-      <w:r>
-        <w:t xml:space="preserve">come registraMovimeento </w:t>
-      </w:r>
-    </w:p>
-    <w:p>
-      <w:r>
-        <w:t>creo stream java per sommare quantita e creare report</w:t>
-      </w:r>
-    </w:p>
-    <w:p>
-      <w:pPr>
-        <w:pStyle w:val="Titolo2"/>
-      </w:pPr>
-      <w:r>
-        <w:t>3.5 Creo CONTROLLER</w:t>
-      </w:r>
-    </w:p>
-    <w:p>
-      <w:r>
-        <w:t xml:space="preserve">dentro la cartella </w:t>
-      </w:r>
-    </w:p>
-    <w:p>
-      <w:r>
-        <w:t>src – main – java – com – example – demo</w:t>
-      </w:r>
-    </w:p>
-    <w:p/>
-    <w:p>
-      <w:r>
-        <w:t xml:space="preserve">creo la </w:t>
-      </w:r>
-      <w:r>
-        <w:rPr>
-          <w:color w:val="EE0000"/>
-        </w:rPr>
-        <w:t xml:space="preserve">cartella </w:t>
-      </w:r>
-      <w:r>
-        <w:t xml:space="preserve">di nome </w:t>
-      </w:r>
-      <w:r>
-        <w:rPr>
-          <w:color w:val="EE0000"/>
-        </w:rPr>
-        <w:t>controller</w:t>
-      </w:r>
-    </w:p>
-    <w:p>
-      <w:r>
-        <w:t>ossia creo un package</w:t>
-      </w:r>
-    </w:p>
-    <w:p/>
-    <w:p>
-      <w:r>
-        <w:t xml:space="preserve">creo file di nome </w:t>
-      </w:r>
-      <w:r>
-        <w:rPr>
-          <w:color w:val="EE0000"/>
-        </w:rPr>
-        <w:t>MagazzinoController</w:t>
-      </w:r>
-      <w:r>
-        <w:rPr>
-          <w:color w:val="EE0000"/>
-        </w:rPr>
-        <w:t>.java</w:t>
-      </w:r>
-      <w:r>
-        <w:rPr>
-          <w:color w:val="EE0000"/>
-        </w:rPr>
-        <w:t xml:space="preserve"> </w:t>
-      </w:r>
-      <w:r>
-        <w:t>dove</w:t>
-      </w:r>
-    </w:p>
-    <w:p>
-      <w:r>
-        <w:t>creo i get mapping /prodotti per generare report</w:t>
-      </w:r>
-    </w:p>
-    <w:p>
-      <w:r>
-        <w:t>creo /id/movimento per aggiungere o togliere articoli</w:t>
-      </w:r>
-    </w:p>
-    <w:p/>
-    <w:p>
-      <w:pPr>
-        <w:pStyle w:val="Titolo2"/>
-      </w:pPr>
-      <w:r>
         <w:t>3.6 Creo DATA INIZIALIZER</w:t>
       </w:r>
     </w:p>
@@ -4301,7 +4349,6 @@
     <w:next w:val="Normale"/>
     <w:link w:val="Titolo5Carattere"/>
     <w:uiPriority w:val="9"/>
-    <w:semiHidden/>
     <w:unhideWhenUsed/>
     <w:qFormat/>
     <w:rsid w:val="005C7BA7"/>
@@ -4322,7 +4369,6 @@
     <w:next w:val="Normale"/>
     <w:link w:val="Titolo6Carattere"/>
     <w:uiPriority w:val="9"/>
-    <w:semiHidden/>
     <w:unhideWhenUsed/>
     <w:qFormat/>
     <w:rsid w:val="005C7BA7"/>
@@ -4407,6 +4453,7 @@
   <w:style w:type="character" w:default="1" w:styleId="Carpredefinitoparagrafo">
     <w:name w:val="Default Paragraph Font"/>
     <w:uiPriority w:val="1"/>
+    <w:semiHidden/>
     <w:unhideWhenUsed/>
   </w:style>
   <w:style w:type="table" w:default="1" w:styleId="Tabellanormale">
@@ -4486,7 +4533,6 @@
     <w:basedOn w:val="Carpredefinitoparagrafo"/>
     <w:link w:val="Titolo5"/>
     <w:uiPriority w:val="9"/>
-    <w:semiHidden/>
     <w:rsid w:val="005C7BA7"/>
     <w:rPr>
       <w:rFonts w:asciiTheme="minorHAnsi" w:eastAsiaTheme="majorEastAsia" w:hAnsiTheme="minorHAnsi"/>
@@ -4498,7 +4544,6 @@
     <w:basedOn w:val="Carpredefinitoparagrafo"/>
     <w:link w:val="Titolo6"/>
     <w:uiPriority w:val="9"/>
-    <w:semiHidden/>
     <w:rsid w:val="005C7BA7"/>
     <w:rPr>
       <w:rFonts w:asciiTheme="minorHAnsi" w:eastAsiaTheme="majorEastAsia" w:hAnsiTheme="minorHAnsi"/>

</xml_diff>

<commit_message>
spostati es complessi java
</commit_message>
<xml_diff>
--- a/esercizi JAVA e SPRING/programma complesso procedura.docx
+++ b/esercizi JAVA e SPRING/programma complesso procedura.docx
@@ -21,12 +21,1779 @@
       <w:pPr>
         <w:pStyle w:val="Titolo1"/>
       </w:pPr>
+      <w:bookmarkStart w:id="0" w:name="_Toc220411141"/>
+      <w:r>
+        <w:t>indice</w:t>
+      </w:r>
+      <w:bookmarkEnd w:id="0"/>
+    </w:p>
+    <w:sdt>
+      <w:sdtPr>
+        <w:id w:val="1968229632"/>
+        <w:docPartObj>
+          <w:docPartGallery w:val="Table of Contents"/>
+          <w:docPartUnique/>
+        </w:docPartObj>
+      </w:sdtPr>
+      <w:sdtEndPr>
+        <w:rPr>
+          <w:rFonts w:ascii="Comic Sans MS" w:eastAsiaTheme="minorHAnsi" w:hAnsi="Comic Sans MS"/>
+          <w:b/>
+          <w:bCs/>
+          <w:color w:val="auto"/>
+          <w:kern w:val="2"/>
+          <w:sz w:val="24"/>
+          <w:szCs w:val="28"/>
+          <w:lang w:eastAsia="en-US"/>
+          <w14:ligatures w14:val="standardContextual"/>
+        </w:rPr>
+      </w:sdtEndPr>
+      <w:sdtContent>
+        <w:p>
+          <w:pPr>
+            <w:pStyle w:val="Titolosommario"/>
+          </w:pPr>
+          <w:r>
+            <w:t>Sommario</w:t>
+          </w:r>
+        </w:p>
+        <w:p>
+          <w:pPr>
+            <w:pStyle w:val="Sommario1"/>
+            <w:tabs>
+              <w:tab w:val="right" w:leader="dot" w:pos="9628"/>
+            </w:tabs>
+            <w:rPr>
+              <w:rFonts w:asciiTheme="minorHAnsi" w:eastAsiaTheme="minorEastAsia" w:hAnsiTheme="minorHAnsi" w:cstheme="minorBidi"/>
+              <w:noProof/>
+              <w:szCs w:val="24"/>
+              <w:lang w:eastAsia="it-IT"/>
+            </w:rPr>
+          </w:pPr>
+          <w:r>
+            <w:fldChar w:fldCharType="begin"/>
+          </w:r>
+          <w:r>
+            <w:instrText xml:space="preserve"> TOC \o "1-3" \h \z \u </w:instrText>
+          </w:r>
+          <w:r>
+            <w:fldChar w:fldCharType="separate"/>
+          </w:r>
+          <w:hyperlink w:anchor="_Toc220411141" w:history="1">
+            <w:r>
+              <w:rPr>
+                <w:rStyle w:val="Collegamentoipertestuale"/>
+                <w:noProof/>
+              </w:rPr>
+              <w:t>indice</w:t>
+            </w:r>
+            <w:r>
+              <w:rPr>
+                <w:noProof/>
+                <w:webHidden/>
+              </w:rPr>
+              <w:tab/>
+            </w:r>
+            <w:r>
+              <w:rPr>
+                <w:noProof/>
+                <w:webHidden/>
+              </w:rPr>
+              <w:fldChar w:fldCharType="begin"/>
+            </w:r>
+            <w:r>
+              <w:rPr>
+                <w:noProof/>
+                <w:webHidden/>
+              </w:rPr>
+              <w:instrText xml:space="preserve"> PAGEREF _Toc220411141 \h </w:instrText>
+            </w:r>
+            <w:r>
+              <w:rPr>
+                <w:noProof/>
+                <w:webHidden/>
+              </w:rPr>
+            </w:r>
+            <w:r>
+              <w:rPr>
+                <w:noProof/>
+                <w:webHidden/>
+              </w:rPr>
+              <w:fldChar w:fldCharType="separate"/>
+            </w:r>
+            <w:r>
+              <w:rPr>
+                <w:noProof/>
+                <w:webHidden/>
+              </w:rPr>
+              <w:t>1</w:t>
+            </w:r>
+            <w:r>
+              <w:rPr>
+                <w:noProof/>
+                <w:webHidden/>
+              </w:rPr>
+              <w:fldChar w:fldCharType="end"/>
+            </w:r>
+          </w:hyperlink>
+        </w:p>
+        <w:p>
+          <w:pPr>
+            <w:pStyle w:val="Sommario1"/>
+            <w:tabs>
+              <w:tab w:val="right" w:leader="dot" w:pos="9628"/>
+            </w:tabs>
+            <w:rPr>
+              <w:rFonts w:asciiTheme="minorHAnsi" w:eastAsiaTheme="minorEastAsia" w:hAnsiTheme="minorHAnsi" w:cstheme="minorBidi"/>
+              <w:noProof/>
+              <w:szCs w:val="24"/>
+              <w:lang w:eastAsia="it-IT"/>
+            </w:rPr>
+          </w:pPr>
+          <w:hyperlink w:anchor="_Toc220411142" w:history="1">
+            <w:r>
+              <w:rPr>
+                <w:rStyle w:val="Collegamentoipertestuale"/>
+                <w:noProof/>
+              </w:rPr>
+              <w:t>1 Modello mentale (Cosa devo chiedermi?)</w:t>
+            </w:r>
+            <w:r>
+              <w:rPr>
+                <w:noProof/>
+                <w:webHidden/>
+              </w:rPr>
+              <w:tab/>
+            </w:r>
+            <w:r>
+              <w:rPr>
+                <w:noProof/>
+                <w:webHidden/>
+              </w:rPr>
+              <w:fldChar w:fldCharType="begin"/>
+            </w:r>
+            <w:r>
+              <w:rPr>
+                <w:noProof/>
+                <w:webHidden/>
+              </w:rPr>
+              <w:instrText xml:space="preserve"> PAGEREF _Toc220411142 \h </w:instrText>
+            </w:r>
+            <w:r>
+              <w:rPr>
+                <w:noProof/>
+                <w:webHidden/>
+              </w:rPr>
+            </w:r>
+            <w:r>
+              <w:rPr>
+                <w:noProof/>
+                <w:webHidden/>
+              </w:rPr>
+              <w:fldChar w:fldCharType="separate"/>
+            </w:r>
+            <w:r>
+              <w:rPr>
+                <w:noProof/>
+                <w:webHidden/>
+              </w:rPr>
+              <w:t>2</w:t>
+            </w:r>
+            <w:r>
+              <w:rPr>
+                <w:noProof/>
+                <w:webHidden/>
+              </w:rPr>
+              <w:fldChar w:fldCharType="end"/>
+            </w:r>
+          </w:hyperlink>
+        </w:p>
+        <w:p>
+          <w:pPr>
+            <w:pStyle w:val="Sommario1"/>
+            <w:tabs>
+              <w:tab w:val="right" w:leader="dot" w:pos="9628"/>
+            </w:tabs>
+            <w:rPr>
+              <w:rFonts w:asciiTheme="minorHAnsi" w:eastAsiaTheme="minorEastAsia" w:hAnsiTheme="minorHAnsi" w:cstheme="minorBidi"/>
+              <w:noProof/>
+              <w:szCs w:val="24"/>
+              <w:lang w:eastAsia="it-IT"/>
+            </w:rPr>
+          </w:pPr>
+          <w:hyperlink w:anchor="_Toc220411143" w:history="1">
+            <w:r>
+              <w:rPr>
+                <w:rStyle w:val="Collegamentoipertestuale"/>
+                <w:noProof/>
+              </w:rPr>
+              <w:t>2: Come creare programma</w:t>
+            </w:r>
+            <w:r>
+              <w:rPr>
+                <w:noProof/>
+                <w:webHidden/>
+              </w:rPr>
+              <w:tab/>
+            </w:r>
+            <w:r>
+              <w:rPr>
+                <w:noProof/>
+                <w:webHidden/>
+              </w:rPr>
+              <w:fldChar w:fldCharType="begin"/>
+            </w:r>
+            <w:r>
+              <w:rPr>
+                <w:noProof/>
+                <w:webHidden/>
+              </w:rPr>
+              <w:instrText xml:space="preserve"> PAGEREF _Toc220411143 \h </w:instrText>
+            </w:r>
+            <w:r>
+              <w:rPr>
+                <w:noProof/>
+                <w:webHidden/>
+              </w:rPr>
+            </w:r>
+            <w:r>
+              <w:rPr>
+                <w:noProof/>
+                <w:webHidden/>
+              </w:rPr>
+              <w:fldChar w:fldCharType="separate"/>
+            </w:r>
+            <w:r>
+              <w:rPr>
+                <w:noProof/>
+                <w:webHidden/>
+              </w:rPr>
+              <w:t>2</w:t>
+            </w:r>
+            <w:r>
+              <w:rPr>
+                <w:noProof/>
+                <w:webHidden/>
+              </w:rPr>
+              <w:fldChar w:fldCharType="end"/>
+            </w:r>
+          </w:hyperlink>
+        </w:p>
+        <w:p>
+          <w:pPr>
+            <w:pStyle w:val="Sommario2"/>
+            <w:tabs>
+              <w:tab w:val="right" w:leader="dot" w:pos="9628"/>
+            </w:tabs>
+            <w:rPr>
+              <w:rFonts w:asciiTheme="minorHAnsi" w:eastAsiaTheme="minorEastAsia" w:hAnsiTheme="minorHAnsi" w:cstheme="minorBidi"/>
+              <w:noProof/>
+              <w:szCs w:val="24"/>
+              <w:lang w:eastAsia="it-IT"/>
+            </w:rPr>
+          </w:pPr>
+          <w:hyperlink w:anchor="_Toc220411144" w:history="1">
+            <w:r>
+              <w:rPr>
+                <w:rStyle w:val="Collegamentoipertestuale"/>
+                <w:noProof/>
+              </w:rPr>
+              <w:t>2.1 Scelta dipendenze</w:t>
+            </w:r>
+            <w:r>
+              <w:rPr>
+                <w:noProof/>
+                <w:webHidden/>
+              </w:rPr>
+              <w:tab/>
+            </w:r>
+            <w:r>
+              <w:rPr>
+                <w:noProof/>
+                <w:webHidden/>
+              </w:rPr>
+              <w:fldChar w:fldCharType="begin"/>
+            </w:r>
+            <w:r>
+              <w:rPr>
+                <w:noProof/>
+                <w:webHidden/>
+              </w:rPr>
+              <w:instrText xml:space="preserve"> PAGEREF _Toc220411144 \h </w:instrText>
+            </w:r>
+            <w:r>
+              <w:rPr>
+                <w:noProof/>
+                <w:webHidden/>
+              </w:rPr>
+            </w:r>
+            <w:r>
+              <w:rPr>
+                <w:noProof/>
+                <w:webHidden/>
+              </w:rPr>
+              <w:fldChar w:fldCharType="separate"/>
+            </w:r>
+            <w:r>
+              <w:rPr>
+                <w:noProof/>
+                <w:webHidden/>
+              </w:rPr>
+              <w:t>2</w:t>
+            </w:r>
+            <w:r>
+              <w:rPr>
+                <w:noProof/>
+                <w:webHidden/>
+              </w:rPr>
+              <w:fldChar w:fldCharType="end"/>
+            </w:r>
+          </w:hyperlink>
+        </w:p>
+        <w:p>
+          <w:pPr>
+            <w:pStyle w:val="Sommario3"/>
+            <w:tabs>
+              <w:tab w:val="right" w:leader="dot" w:pos="9628"/>
+            </w:tabs>
+            <w:rPr>
+              <w:rFonts w:asciiTheme="minorHAnsi" w:eastAsiaTheme="minorEastAsia" w:hAnsiTheme="minorHAnsi" w:cstheme="minorBidi"/>
+              <w:noProof/>
+              <w:szCs w:val="24"/>
+              <w:lang w:eastAsia="it-IT"/>
+            </w:rPr>
+          </w:pPr>
+          <w:hyperlink w:anchor="_Toc220411145" w:history="1">
+            <w:r>
+              <w:rPr>
+                <w:rStyle w:val="Collegamentoipertestuale"/>
+                <w:noProof/>
+              </w:rPr>
+              <w:t>dipendenze INDISPENSABILI</w:t>
+            </w:r>
+            <w:r>
+              <w:rPr>
+                <w:noProof/>
+                <w:webHidden/>
+              </w:rPr>
+              <w:tab/>
+            </w:r>
+            <w:r>
+              <w:rPr>
+                <w:noProof/>
+                <w:webHidden/>
+              </w:rPr>
+              <w:fldChar w:fldCharType="begin"/>
+            </w:r>
+            <w:r>
+              <w:rPr>
+                <w:noProof/>
+                <w:webHidden/>
+              </w:rPr>
+              <w:instrText xml:space="preserve"> PAGEREF _Toc220411145 \h </w:instrText>
+            </w:r>
+            <w:r>
+              <w:rPr>
+                <w:noProof/>
+                <w:webHidden/>
+              </w:rPr>
+            </w:r>
+            <w:r>
+              <w:rPr>
+                <w:noProof/>
+                <w:webHidden/>
+              </w:rPr>
+              <w:fldChar w:fldCharType="separate"/>
+            </w:r>
+            <w:r>
+              <w:rPr>
+                <w:noProof/>
+                <w:webHidden/>
+              </w:rPr>
+              <w:t>2</w:t>
+            </w:r>
+            <w:r>
+              <w:rPr>
+                <w:noProof/>
+                <w:webHidden/>
+              </w:rPr>
+              <w:fldChar w:fldCharType="end"/>
+            </w:r>
+          </w:hyperlink>
+        </w:p>
+        <w:p>
+          <w:pPr>
+            <w:pStyle w:val="Sommario3"/>
+            <w:tabs>
+              <w:tab w:val="right" w:leader="dot" w:pos="9628"/>
+            </w:tabs>
+            <w:rPr>
+              <w:rFonts w:asciiTheme="minorHAnsi" w:eastAsiaTheme="minorEastAsia" w:hAnsiTheme="minorHAnsi" w:cstheme="minorBidi"/>
+              <w:noProof/>
+              <w:szCs w:val="24"/>
+              <w:lang w:eastAsia="it-IT"/>
+            </w:rPr>
+          </w:pPr>
+          <w:hyperlink w:anchor="_Toc220411146" w:history="1">
+            <w:r>
+              <w:rPr>
+                <w:rStyle w:val="Collegamentoipertestuale"/>
+                <w:noProof/>
+              </w:rPr>
+              <w:t>dipendenze UTILITY</w:t>
+            </w:r>
+            <w:r>
+              <w:rPr>
+                <w:noProof/>
+                <w:webHidden/>
+              </w:rPr>
+              <w:tab/>
+            </w:r>
+            <w:r>
+              <w:rPr>
+                <w:noProof/>
+                <w:webHidden/>
+              </w:rPr>
+              <w:fldChar w:fldCharType="begin"/>
+            </w:r>
+            <w:r>
+              <w:rPr>
+                <w:noProof/>
+                <w:webHidden/>
+              </w:rPr>
+              <w:instrText xml:space="preserve"> PAGEREF _Toc220411146 \h </w:instrText>
+            </w:r>
+            <w:r>
+              <w:rPr>
+                <w:noProof/>
+                <w:webHidden/>
+              </w:rPr>
+            </w:r>
+            <w:r>
+              <w:rPr>
+                <w:noProof/>
+                <w:webHidden/>
+              </w:rPr>
+              <w:fldChar w:fldCharType="separate"/>
+            </w:r>
+            <w:r>
+              <w:rPr>
+                <w:noProof/>
+                <w:webHidden/>
+              </w:rPr>
+              <w:t>3</w:t>
+            </w:r>
+            <w:r>
+              <w:rPr>
+                <w:noProof/>
+                <w:webHidden/>
+              </w:rPr>
+              <w:fldChar w:fldCharType="end"/>
+            </w:r>
+          </w:hyperlink>
+        </w:p>
+        <w:p>
+          <w:pPr>
+            <w:pStyle w:val="Sommario3"/>
+            <w:tabs>
+              <w:tab w:val="right" w:leader="dot" w:pos="9628"/>
+            </w:tabs>
+            <w:rPr>
+              <w:rFonts w:asciiTheme="minorHAnsi" w:eastAsiaTheme="minorEastAsia" w:hAnsiTheme="minorHAnsi" w:cstheme="minorBidi"/>
+              <w:noProof/>
+              <w:szCs w:val="24"/>
+              <w:lang w:eastAsia="it-IT"/>
+            </w:rPr>
+          </w:pPr>
+          <w:hyperlink w:anchor="_Toc220411147" w:history="1">
+            <w:r>
+              <w:rPr>
+                <w:rStyle w:val="Collegamentoipertestuale"/>
+                <w:noProof/>
+              </w:rPr>
+              <w:t>dipendenze SPECIALISTICHE</w:t>
+            </w:r>
+            <w:r>
+              <w:rPr>
+                <w:noProof/>
+                <w:webHidden/>
+              </w:rPr>
+              <w:tab/>
+            </w:r>
+            <w:r>
+              <w:rPr>
+                <w:noProof/>
+                <w:webHidden/>
+              </w:rPr>
+              <w:fldChar w:fldCharType="begin"/>
+            </w:r>
+            <w:r>
+              <w:rPr>
+                <w:noProof/>
+                <w:webHidden/>
+              </w:rPr>
+              <w:instrText xml:space="preserve"> PAGEREF _Toc220411147 \h </w:instrText>
+            </w:r>
+            <w:r>
+              <w:rPr>
+                <w:noProof/>
+                <w:webHidden/>
+              </w:rPr>
+            </w:r>
+            <w:r>
+              <w:rPr>
+                <w:noProof/>
+                <w:webHidden/>
+              </w:rPr>
+              <w:fldChar w:fldCharType="separate"/>
+            </w:r>
+            <w:r>
+              <w:rPr>
+                <w:noProof/>
+                <w:webHidden/>
+              </w:rPr>
+              <w:t>3</w:t>
+            </w:r>
+            <w:r>
+              <w:rPr>
+                <w:noProof/>
+                <w:webHidden/>
+              </w:rPr>
+              <w:fldChar w:fldCharType="end"/>
+            </w:r>
+          </w:hyperlink>
+        </w:p>
+        <w:p>
+          <w:pPr>
+            <w:pStyle w:val="Sommario2"/>
+            <w:tabs>
+              <w:tab w:val="right" w:leader="dot" w:pos="9628"/>
+            </w:tabs>
+            <w:rPr>
+              <w:rFonts w:asciiTheme="minorHAnsi" w:eastAsiaTheme="minorEastAsia" w:hAnsiTheme="minorHAnsi" w:cstheme="minorBidi"/>
+              <w:noProof/>
+              <w:szCs w:val="24"/>
+              <w:lang w:eastAsia="it-IT"/>
+            </w:rPr>
+          </w:pPr>
+          <w:hyperlink w:anchor="_Toc220411148" w:history="1">
+            <w:r>
+              <w:rPr>
+                <w:rStyle w:val="Collegamentoipertestuale"/>
+                <w:noProof/>
+              </w:rPr>
+              <w:t>2.2 Entites</w:t>
+            </w:r>
+            <w:r>
+              <w:rPr>
+                <w:noProof/>
+                <w:webHidden/>
+              </w:rPr>
+              <w:tab/>
+            </w:r>
+            <w:r>
+              <w:rPr>
+                <w:noProof/>
+                <w:webHidden/>
+              </w:rPr>
+              <w:fldChar w:fldCharType="begin"/>
+            </w:r>
+            <w:r>
+              <w:rPr>
+                <w:noProof/>
+                <w:webHidden/>
+              </w:rPr>
+              <w:instrText xml:space="preserve"> PAGEREF _Toc220411148 \h </w:instrText>
+            </w:r>
+            <w:r>
+              <w:rPr>
+                <w:noProof/>
+                <w:webHidden/>
+              </w:rPr>
+            </w:r>
+            <w:r>
+              <w:rPr>
+                <w:noProof/>
+                <w:webHidden/>
+              </w:rPr>
+              <w:fldChar w:fldCharType="separate"/>
+            </w:r>
+            <w:r>
+              <w:rPr>
+                <w:noProof/>
+                <w:webHidden/>
+              </w:rPr>
+              <w:t>3</w:t>
+            </w:r>
+            <w:r>
+              <w:rPr>
+                <w:noProof/>
+                <w:webHidden/>
+              </w:rPr>
+              <w:fldChar w:fldCharType="end"/>
+            </w:r>
+          </w:hyperlink>
+        </w:p>
+        <w:p>
+          <w:pPr>
+            <w:pStyle w:val="Sommario3"/>
+            <w:tabs>
+              <w:tab w:val="right" w:leader="dot" w:pos="9628"/>
+            </w:tabs>
+            <w:rPr>
+              <w:rFonts w:asciiTheme="minorHAnsi" w:eastAsiaTheme="minorEastAsia" w:hAnsiTheme="minorHAnsi" w:cstheme="minorBidi"/>
+              <w:noProof/>
+              <w:szCs w:val="24"/>
+              <w:lang w:eastAsia="it-IT"/>
+            </w:rPr>
+          </w:pPr>
+          <w:hyperlink w:anchor="_Toc220411149" w:history="1">
+            <w:r>
+              <w:rPr>
+                <w:rStyle w:val="Collegamentoipertestuale"/>
+                <w:noProof/>
+              </w:rPr>
+              <w:t>COSA SONO entity</w:t>
+            </w:r>
+            <w:r>
+              <w:rPr>
+                <w:noProof/>
+                <w:webHidden/>
+              </w:rPr>
+              <w:tab/>
+            </w:r>
+            <w:r>
+              <w:rPr>
+                <w:noProof/>
+                <w:webHidden/>
+              </w:rPr>
+              <w:fldChar w:fldCharType="begin"/>
+            </w:r>
+            <w:r>
+              <w:rPr>
+                <w:noProof/>
+                <w:webHidden/>
+              </w:rPr>
+              <w:instrText xml:space="preserve"> PAGEREF _Toc220411149 \h </w:instrText>
+            </w:r>
+            <w:r>
+              <w:rPr>
+                <w:noProof/>
+                <w:webHidden/>
+              </w:rPr>
+            </w:r>
+            <w:r>
+              <w:rPr>
+                <w:noProof/>
+                <w:webHidden/>
+              </w:rPr>
+              <w:fldChar w:fldCharType="separate"/>
+            </w:r>
+            <w:r>
+              <w:rPr>
+                <w:noProof/>
+                <w:webHidden/>
+              </w:rPr>
+              <w:t>4</w:t>
+            </w:r>
+            <w:r>
+              <w:rPr>
+                <w:noProof/>
+                <w:webHidden/>
+              </w:rPr>
+              <w:fldChar w:fldCharType="end"/>
+            </w:r>
+          </w:hyperlink>
+        </w:p>
+        <w:p>
+          <w:pPr>
+            <w:pStyle w:val="Sommario3"/>
+            <w:tabs>
+              <w:tab w:val="right" w:leader="dot" w:pos="9628"/>
+            </w:tabs>
+            <w:rPr>
+              <w:rFonts w:asciiTheme="minorHAnsi" w:eastAsiaTheme="minorEastAsia" w:hAnsiTheme="minorHAnsi" w:cstheme="minorBidi"/>
+              <w:noProof/>
+              <w:szCs w:val="24"/>
+              <w:lang w:eastAsia="it-IT"/>
+            </w:rPr>
+          </w:pPr>
+          <w:hyperlink w:anchor="_Toc220411150" w:history="1">
+            <w:r>
+              <w:rPr>
+                <w:rStyle w:val="Collegamentoipertestuale"/>
+                <w:noProof/>
+              </w:rPr>
+              <w:t>PERCHE creo una entity?</w:t>
+            </w:r>
+            <w:r>
+              <w:rPr>
+                <w:noProof/>
+                <w:webHidden/>
+              </w:rPr>
+              <w:tab/>
+            </w:r>
+            <w:r>
+              <w:rPr>
+                <w:noProof/>
+                <w:webHidden/>
+              </w:rPr>
+              <w:fldChar w:fldCharType="begin"/>
+            </w:r>
+            <w:r>
+              <w:rPr>
+                <w:noProof/>
+                <w:webHidden/>
+              </w:rPr>
+              <w:instrText xml:space="preserve"> PAGEREF _Toc220411150 \h </w:instrText>
+            </w:r>
+            <w:r>
+              <w:rPr>
+                <w:noProof/>
+                <w:webHidden/>
+              </w:rPr>
+            </w:r>
+            <w:r>
+              <w:rPr>
+                <w:noProof/>
+                <w:webHidden/>
+              </w:rPr>
+              <w:fldChar w:fldCharType="separate"/>
+            </w:r>
+            <w:r>
+              <w:rPr>
+                <w:noProof/>
+                <w:webHidden/>
+              </w:rPr>
+              <w:t>4</w:t>
+            </w:r>
+            <w:r>
+              <w:rPr>
+                <w:noProof/>
+                <w:webHidden/>
+              </w:rPr>
+              <w:fldChar w:fldCharType="end"/>
+            </w:r>
+          </w:hyperlink>
+        </w:p>
+        <w:p>
+          <w:pPr>
+            <w:pStyle w:val="Sommario3"/>
+            <w:tabs>
+              <w:tab w:val="right" w:leader="dot" w:pos="9628"/>
+            </w:tabs>
+            <w:rPr>
+              <w:rFonts w:asciiTheme="minorHAnsi" w:eastAsiaTheme="minorEastAsia" w:hAnsiTheme="minorHAnsi" w:cstheme="minorBidi"/>
+              <w:noProof/>
+              <w:szCs w:val="24"/>
+              <w:lang w:eastAsia="it-IT"/>
+            </w:rPr>
+          </w:pPr>
+          <w:hyperlink w:anchor="_Toc220411151" w:history="1">
+            <w:r>
+              <w:rPr>
+                <w:rStyle w:val="Collegamentoipertestuale"/>
+                <w:noProof/>
+              </w:rPr>
+              <w:t>QUANDO creo una entity?</w:t>
+            </w:r>
+            <w:r>
+              <w:rPr>
+                <w:noProof/>
+                <w:webHidden/>
+              </w:rPr>
+              <w:tab/>
+            </w:r>
+            <w:r>
+              <w:rPr>
+                <w:noProof/>
+                <w:webHidden/>
+              </w:rPr>
+              <w:fldChar w:fldCharType="begin"/>
+            </w:r>
+            <w:r>
+              <w:rPr>
+                <w:noProof/>
+                <w:webHidden/>
+              </w:rPr>
+              <w:instrText xml:space="preserve"> PAGEREF _Toc220411151 \h </w:instrText>
+            </w:r>
+            <w:r>
+              <w:rPr>
+                <w:noProof/>
+                <w:webHidden/>
+              </w:rPr>
+            </w:r>
+            <w:r>
+              <w:rPr>
+                <w:noProof/>
+                <w:webHidden/>
+              </w:rPr>
+              <w:fldChar w:fldCharType="separate"/>
+            </w:r>
+            <w:r>
+              <w:rPr>
+                <w:noProof/>
+                <w:webHidden/>
+              </w:rPr>
+              <w:t>4</w:t>
+            </w:r>
+            <w:r>
+              <w:rPr>
+                <w:noProof/>
+                <w:webHidden/>
+              </w:rPr>
+              <w:fldChar w:fldCharType="end"/>
+            </w:r>
+          </w:hyperlink>
+        </w:p>
+        <w:p>
+          <w:pPr>
+            <w:pStyle w:val="Sommario1"/>
+            <w:tabs>
+              <w:tab w:val="right" w:leader="dot" w:pos="9628"/>
+            </w:tabs>
+            <w:rPr>
+              <w:rFonts w:asciiTheme="minorHAnsi" w:eastAsiaTheme="minorEastAsia" w:hAnsiTheme="minorHAnsi" w:cstheme="minorBidi"/>
+              <w:noProof/>
+              <w:szCs w:val="24"/>
+              <w:lang w:eastAsia="it-IT"/>
+            </w:rPr>
+          </w:pPr>
+          <w:hyperlink w:anchor="_Toc220411152" w:history="1">
+            <w:r>
+              <w:rPr>
+                <w:rStyle w:val="Collegamentoipertestuale"/>
+                <w:noProof/>
+              </w:rPr>
+              <w:t>3 esempio programma complesso</w:t>
+            </w:r>
+            <w:r>
+              <w:rPr>
+                <w:noProof/>
+                <w:webHidden/>
+              </w:rPr>
+              <w:tab/>
+            </w:r>
+            <w:r>
+              <w:rPr>
+                <w:noProof/>
+                <w:webHidden/>
+              </w:rPr>
+              <w:fldChar w:fldCharType="begin"/>
+            </w:r>
+            <w:r>
+              <w:rPr>
+                <w:noProof/>
+                <w:webHidden/>
+              </w:rPr>
+              <w:instrText xml:space="preserve"> PAGEREF _Toc220411152 \h </w:instrText>
+            </w:r>
+            <w:r>
+              <w:rPr>
+                <w:noProof/>
+                <w:webHidden/>
+              </w:rPr>
+            </w:r>
+            <w:r>
+              <w:rPr>
+                <w:noProof/>
+                <w:webHidden/>
+              </w:rPr>
+              <w:fldChar w:fldCharType="separate"/>
+            </w:r>
+            <w:r>
+              <w:rPr>
+                <w:noProof/>
+                <w:webHidden/>
+              </w:rPr>
+              <w:t>4</w:t>
+            </w:r>
+            <w:r>
+              <w:rPr>
+                <w:noProof/>
+                <w:webHidden/>
+              </w:rPr>
+              <w:fldChar w:fldCharType="end"/>
+            </w:r>
+          </w:hyperlink>
+        </w:p>
+        <w:p>
+          <w:pPr>
+            <w:pStyle w:val="Sommario2"/>
+            <w:tabs>
+              <w:tab w:val="right" w:leader="dot" w:pos="9628"/>
+            </w:tabs>
+            <w:rPr>
+              <w:rFonts w:asciiTheme="minorHAnsi" w:eastAsiaTheme="minorEastAsia" w:hAnsiTheme="minorHAnsi" w:cstheme="minorBidi"/>
+              <w:noProof/>
+              <w:szCs w:val="24"/>
+              <w:lang w:eastAsia="it-IT"/>
+            </w:rPr>
+          </w:pPr>
+          <w:hyperlink w:anchor="_Toc220411153" w:history="1">
+            <w:r>
+              <w:rPr>
+                <w:rStyle w:val="Collegamentoipertestuale"/>
+                <w:noProof/>
+              </w:rPr>
+              <w:t>3.1 configurazione pom.xml e application properties</w:t>
+            </w:r>
+            <w:r>
+              <w:rPr>
+                <w:noProof/>
+                <w:webHidden/>
+              </w:rPr>
+              <w:tab/>
+            </w:r>
+            <w:r>
+              <w:rPr>
+                <w:noProof/>
+                <w:webHidden/>
+              </w:rPr>
+              <w:fldChar w:fldCharType="begin"/>
+            </w:r>
+            <w:r>
+              <w:rPr>
+                <w:noProof/>
+                <w:webHidden/>
+              </w:rPr>
+              <w:instrText xml:space="preserve"> PAGEREF _Toc220411153 \h </w:instrText>
+            </w:r>
+            <w:r>
+              <w:rPr>
+                <w:noProof/>
+                <w:webHidden/>
+              </w:rPr>
+            </w:r>
+            <w:r>
+              <w:rPr>
+                <w:noProof/>
+                <w:webHidden/>
+              </w:rPr>
+              <w:fldChar w:fldCharType="separate"/>
+            </w:r>
+            <w:r>
+              <w:rPr>
+                <w:noProof/>
+                <w:webHidden/>
+              </w:rPr>
+              <w:t>4</w:t>
+            </w:r>
+            <w:r>
+              <w:rPr>
+                <w:noProof/>
+                <w:webHidden/>
+              </w:rPr>
+              <w:fldChar w:fldCharType="end"/>
+            </w:r>
+          </w:hyperlink>
+        </w:p>
+        <w:p>
+          <w:pPr>
+            <w:pStyle w:val="Sommario2"/>
+            <w:tabs>
+              <w:tab w:val="right" w:leader="dot" w:pos="9628"/>
+            </w:tabs>
+            <w:rPr>
+              <w:rFonts w:asciiTheme="minorHAnsi" w:eastAsiaTheme="minorEastAsia" w:hAnsiTheme="minorHAnsi" w:cstheme="minorBidi"/>
+              <w:noProof/>
+              <w:szCs w:val="24"/>
+              <w:lang w:eastAsia="it-IT"/>
+            </w:rPr>
+          </w:pPr>
+          <w:hyperlink w:anchor="_Toc220411154" w:history="1">
+            <w:r>
+              <w:rPr>
+                <w:rStyle w:val="Collegamentoipertestuale"/>
+                <w:noProof/>
+              </w:rPr>
+              <w:t>3.2 Creo ENTITIES (prodotto movimento)</w:t>
+            </w:r>
+            <w:r>
+              <w:rPr>
+                <w:noProof/>
+                <w:webHidden/>
+              </w:rPr>
+              <w:tab/>
+            </w:r>
+            <w:r>
+              <w:rPr>
+                <w:noProof/>
+                <w:webHidden/>
+              </w:rPr>
+              <w:fldChar w:fldCharType="begin"/>
+            </w:r>
+            <w:r>
+              <w:rPr>
+                <w:noProof/>
+                <w:webHidden/>
+              </w:rPr>
+              <w:instrText xml:space="preserve"> PAGEREF _Toc220411154 \h </w:instrText>
+            </w:r>
+            <w:r>
+              <w:rPr>
+                <w:noProof/>
+                <w:webHidden/>
+              </w:rPr>
+            </w:r>
+            <w:r>
+              <w:rPr>
+                <w:noProof/>
+                <w:webHidden/>
+              </w:rPr>
+              <w:fldChar w:fldCharType="separate"/>
+            </w:r>
+            <w:r>
+              <w:rPr>
+                <w:noProof/>
+                <w:webHidden/>
+              </w:rPr>
+              <w:t>5</w:t>
+            </w:r>
+            <w:r>
+              <w:rPr>
+                <w:noProof/>
+                <w:webHidden/>
+              </w:rPr>
+              <w:fldChar w:fldCharType="end"/>
+            </w:r>
+          </w:hyperlink>
+        </w:p>
+        <w:p>
+          <w:pPr>
+            <w:pStyle w:val="Sommario3"/>
+            <w:tabs>
+              <w:tab w:val="right" w:leader="dot" w:pos="9628"/>
+            </w:tabs>
+            <w:rPr>
+              <w:rFonts w:asciiTheme="minorHAnsi" w:eastAsiaTheme="minorEastAsia" w:hAnsiTheme="minorHAnsi" w:cstheme="minorBidi"/>
+              <w:noProof/>
+              <w:szCs w:val="24"/>
+              <w:lang w:eastAsia="it-IT"/>
+            </w:rPr>
+          </w:pPr>
+          <w:hyperlink w:anchor="_Toc220411155" w:history="1">
+            <w:r>
+              <w:rPr>
+                <w:rStyle w:val="Collegamentoipertestuale"/>
+                <w:noProof/>
+              </w:rPr>
+              <w:t>3.2.1 PRODOTTO esempio entity</w:t>
+            </w:r>
+            <w:r>
+              <w:rPr>
+                <w:noProof/>
+                <w:webHidden/>
+              </w:rPr>
+              <w:tab/>
+            </w:r>
+            <w:r>
+              <w:rPr>
+                <w:noProof/>
+                <w:webHidden/>
+              </w:rPr>
+              <w:fldChar w:fldCharType="begin"/>
+            </w:r>
+            <w:r>
+              <w:rPr>
+                <w:noProof/>
+                <w:webHidden/>
+              </w:rPr>
+              <w:instrText xml:space="preserve"> PAGEREF _Toc220411155 \h </w:instrText>
+            </w:r>
+            <w:r>
+              <w:rPr>
+                <w:noProof/>
+                <w:webHidden/>
+              </w:rPr>
+            </w:r>
+            <w:r>
+              <w:rPr>
+                <w:noProof/>
+                <w:webHidden/>
+              </w:rPr>
+              <w:fldChar w:fldCharType="separate"/>
+            </w:r>
+            <w:r>
+              <w:rPr>
+                <w:noProof/>
+                <w:webHidden/>
+              </w:rPr>
+              <w:t>5</w:t>
+            </w:r>
+            <w:r>
+              <w:rPr>
+                <w:noProof/>
+                <w:webHidden/>
+              </w:rPr>
+              <w:fldChar w:fldCharType="end"/>
+            </w:r>
+          </w:hyperlink>
+        </w:p>
+        <w:p>
+          <w:pPr>
+            <w:pStyle w:val="Sommario2"/>
+            <w:tabs>
+              <w:tab w:val="right" w:leader="dot" w:pos="9628"/>
+            </w:tabs>
+            <w:rPr>
+              <w:rFonts w:asciiTheme="minorHAnsi" w:eastAsiaTheme="minorEastAsia" w:hAnsiTheme="minorHAnsi" w:cstheme="minorBidi"/>
+              <w:noProof/>
+              <w:szCs w:val="24"/>
+              <w:lang w:eastAsia="it-IT"/>
+            </w:rPr>
+          </w:pPr>
+          <w:hyperlink w:anchor="_Toc220411156" w:history="1">
+            <w:r>
+              <w:rPr>
+                <w:rStyle w:val="Collegamentoipertestuale"/>
+                <w:noProof/>
+              </w:rPr>
+              <w:t>3.3 Creo REPOSITORIES x accedere a dati</w:t>
+            </w:r>
+            <w:r>
+              <w:rPr>
+                <w:noProof/>
+                <w:webHidden/>
+              </w:rPr>
+              <w:tab/>
+            </w:r>
+            <w:r>
+              <w:rPr>
+                <w:noProof/>
+                <w:webHidden/>
+              </w:rPr>
+              <w:fldChar w:fldCharType="begin"/>
+            </w:r>
+            <w:r>
+              <w:rPr>
+                <w:noProof/>
+                <w:webHidden/>
+              </w:rPr>
+              <w:instrText xml:space="preserve"> PAGEREF _Toc220411156 \h </w:instrText>
+            </w:r>
+            <w:r>
+              <w:rPr>
+                <w:noProof/>
+                <w:webHidden/>
+              </w:rPr>
+            </w:r>
+            <w:r>
+              <w:rPr>
+                <w:noProof/>
+                <w:webHidden/>
+              </w:rPr>
+              <w:fldChar w:fldCharType="separate"/>
+            </w:r>
+            <w:r>
+              <w:rPr>
+                <w:noProof/>
+                <w:webHidden/>
+              </w:rPr>
+              <w:t>8</w:t>
+            </w:r>
+            <w:r>
+              <w:rPr>
+                <w:noProof/>
+                <w:webHidden/>
+              </w:rPr>
+              <w:fldChar w:fldCharType="end"/>
+            </w:r>
+          </w:hyperlink>
+        </w:p>
+        <w:p>
+          <w:pPr>
+            <w:pStyle w:val="Sommario3"/>
+            <w:tabs>
+              <w:tab w:val="right" w:leader="dot" w:pos="9628"/>
+            </w:tabs>
+            <w:rPr>
+              <w:rFonts w:asciiTheme="minorHAnsi" w:eastAsiaTheme="minorEastAsia" w:hAnsiTheme="minorHAnsi" w:cstheme="minorBidi"/>
+              <w:noProof/>
+              <w:szCs w:val="24"/>
+              <w:lang w:eastAsia="it-IT"/>
+            </w:rPr>
+          </w:pPr>
+          <w:hyperlink w:anchor="_Toc220411157" w:history="1">
+            <w:r>
+              <w:rPr>
+                <w:rStyle w:val="Collegamentoipertestuale"/>
+                <w:noProof/>
+              </w:rPr>
+              <w:t>ESEMPIO repository</w:t>
+            </w:r>
+            <w:r>
+              <w:rPr>
+                <w:noProof/>
+                <w:webHidden/>
+              </w:rPr>
+              <w:tab/>
+            </w:r>
+            <w:r>
+              <w:rPr>
+                <w:noProof/>
+                <w:webHidden/>
+              </w:rPr>
+              <w:fldChar w:fldCharType="begin"/>
+            </w:r>
+            <w:r>
+              <w:rPr>
+                <w:noProof/>
+                <w:webHidden/>
+              </w:rPr>
+              <w:instrText xml:space="preserve"> PAGEREF _Toc220411157 \h </w:instrText>
+            </w:r>
+            <w:r>
+              <w:rPr>
+                <w:noProof/>
+                <w:webHidden/>
+              </w:rPr>
+            </w:r>
+            <w:r>
+              <w:rPr>
+                <w:noProof/>
+                <w:webHidden/>
+              </w:rPr>
+              <w:fldChar w:fldCharType="separate"/>
+            </w:r>
+            <w:r>
+              <w:rPr>
+                <w:noProof/>
+                <w:webHidden/>
+              </w:rPr>
+              <w:t>9</w:t>
+            </w:r>
+            <w:r>
+              <w:rPr>
+                <w:noProof/>
+                <w:webHidden/>
+              </w:rPr>
+              <w:fldChar w:fldCharType="end"/>
+            </w:r>
+          </w:hyperlink>
+        </w:p>
+        <w:p>
+          <w:pPr>
+            <w:pStyle w:val="Sommario2"/>
+            <w:tabs>
+              <w:tab w:val="right" w:leader="dot" w:pos="9628"/>
+            </w:tabs>
+            <w:rPr>
+              <w:rFonts w:asciiTheme="minorHAnsi" w:eastAsiaTheme="minorEastAsia" w:hAnsiTheme="minorHAnsi" w:cstheme="minorBidi"/>
+              <w:noProof/>
+              <w:szCs w:val="24"/>
+              <w:lang w:eastAsia="it-IT"/>
+            </w:rPr>
+          </w:pPr>
+          <w:hyperlink w:anchor="_Toc220411158" w:history="1">
+            <w:r>
+              <w:rPr>
+                <w:rStyle w:val="Collegamentoipertestuale"/>
+                <w:noProof/>
+              </w:rPr>
+              <w:t>3.4 Creo SERVICE</w:t>
+            </w:r>
+            <w:r>
+              <w:rPr>
+                <w:noProof/>
+                <w:webHidden/>
+              </w:rPr>
+              <w:tab/>
+            </w:r>
+            <w:r>
+              <w:rPr>
+                <w:noProof/>
+                <w:webHidden/>
+              </w:rPr>
+              <w:fldChar w:fldCharType="begin"/>
+            </w:r>
+            <w:r>
+              <w:rPr>
+                <w:noProof/>
+                <w:webHidden/>
+              </w:rPr>
+              <w:instrText xml:space="preserve"> PAGEREF _Toc220411158 \h </w:instrText>
+            </w:r>
+            <w:r>
+              <w:rPr>
+                <w:noProof/>
+                <w:webHidden/>
+              </w:rPr>
+            </w:r>
+            <w:r>
+              <w:rPr>
+                <w:noProof/>
+                <w:webHidden/>
+              </w:rPr>
+              <w:fldChar w:fldCharType="separate"/>
+            </w:r>
+            <w:r>
+              <w:rPr>
+                <w:noProof/>
+                <w:webHidden/>
+              </w:rPr>
+              <w:t>10</w:t>
+            </w:r>
+            <w:r>
+              <w:rPr>
+                <w:noProof/>
+                <w:webHidden/>
+              </w:rPr>
+              <w:fldChar w:fldCharType="end"/>
+            </w:r>
+          </w:hyperlink>
+        </w:p>
+        <w:p>
+          <w:pPr>
+            <w:pStyle w:val="Sommario3"/>
+            <w:tabs>
+              <w:tab w:val="right" w:leader="dot" w:pos="9628"/>
+            </w:tabs>
+            <w:rPr>
+              <w:rFonts w:asciiTheme="minorHAnsi" w:eastAsiaTheme="minorEastAsia" w:hAnsiTheme="minorHAnsi" w:cstheme="minorBidi"/>
+              <w:noProof/>
+              <w:szCs w:val="24"/>
+              <w:lang w:eastAsia="it-IT"/>
+            </w:rPr>
+          </w:pPr>
+          <w:hyperlink w:anchor="_Toc220411159" w:history="1">
+            <w:r>
+              <w:rPr>
+                <w:rStyle w:val="Collegamentoipertestuale"/>
+                <w:noProof/>
+              </w:rPr>
+              <w:t>A CHE SERVE file service?</w:t>
+            </w:r>
+            <w:r>
+              <w:rPr>
+                <w:noProof/>
+                <w:webHidden/>
+              </w:rPr>
+              <w:tab/>
+            </w:r>
+            <w:r>
+              <w:rPr>
+                <w:noProof/>
+                <w:webHidden/>
+              </w:rPr>
+              <w:fldChar w:fldCharType="begin"/>
+            </w:r>
+            <w:r>
+              <w:rPr>
+                <w:noProof/>
+                <w:webHidden/>
+              </w:rPr>
+              <w:instrText xml:space="preserve"> PAGEREF _Toc220411159 \h </w:instrText>
+            </w:r>
+            <w:r>
+              <w:rPr>
+                <w:noProof/>
+                <w:webHidden/>
+              </w:rPr>
+            </w:r>
+            <w:r>
+              <w:rPr>
+                <w:noProof/>
+                <w:webHidden/>
+              </w:rPr>
+              <w:fldChar w:fldCharType="separate"/>
+            </w:r>
+            <w:r>
+              <w:rPr>
+                <w:noProof/>
+                <w:webHidden/>
+              </w:rPr>
+              <w:t>10</w:t>
+            </w:r>
+            <w:r>
+              <w:rPr>
+                <w:noProof/>
+                <w:webHidden/>
+              </w:rPr>
+              <w:fldChar w:fldCharType="end"/>
+            </w:r>
+          </w:hyperlink>
+        </w:p>
+        <w:p>
+          <w:pPr>
+            <w:pStyle w:val="Sommario3"/>
+            <w:tabs>
+              <w:tab w:val="right" w:leader="dot" w:pos="9628"/>
+            </w:tabs>
+            <w:rPr>
+              <w:rFonts w:asciiTheme="minorHAnsi" w:eastAsiaTheme="minorEastAsia" w:hAnsiTheme="minorHAnsi" w:cstheme="minorBidi"/>
+              <w:noProof/>
+              <w:szCs w:val="24"/>
+              <w:lang w:eastAsia="it-IT"/>
+            </w:rPr>
+          </w:pPr>
+          <w:hyperlink w:anchor="_Toc220411160" w:history="1">
+            <w:r>
+              <w:rPr>
+                <w:rStyle w:val="Collegamentoipertestuale"/>
+                <w:noProof/>
+              </w:rPr>
+              <w:t>3.4 .1 magazzino service</w:t>
+            </w:r>
+            <w:r>
+              <w:rPr>
+                <w:noProof/>
+                <w:webHidden/>
+              </w:rPr>
+              <w:tab/>
+            </w:r>
+            <w:r>
+              <w:rPr>
+                <w:noProof/>
+                <w:webHidden/>
+              </w:rPr>
+              <w:fldChar w:fldCharType="begin"/>
+            </w:r>
+            <w:r>
+              <w:rPr>
+                <w:noProof/>
+                <w:webHidden/>
+              </w:rPr>
+              <w:instrText xml:space="preserve"> PAGEREF _Toc220411160 \h </w:instrText>
+            </w:r>
+            <w:r>
+              <w:rPr>
+                <w:noProof/>
+                <w:webHidden/>
+              </w:rPr>
+            </w:r>
+            <w:r>
+              <w:rPr>
+                <w:noProof/>
+                <w:webHidden/>
+              </w:rPr>
+              <w:fldChar w:fldCharType="separate"/>
+            </w:r>
+            <w:r>
+              <w:rPr>
+                <w:noProof/>
+                <w:webHidden/>
+              </w:rPr>
+              <w:t>10</w:t>
+            </w:r>
+            <w:r>
+              <w:rPr>
+                <w:noProof/>
+                <w:webHidden/>
+              </w:rPr>
+              <w:fldChar w:fldCharType="end"/>
+            </w:r>
+          </w:hyperlink>
+        </w:p>
+        <w:p>
+          <w:pPr>
+            <w:pStyle w:val="Sommario2"/>
+            <w:tabs>
+              <w:tab w:val="right" w:leader="dot" w:pos="9628"/>
+            </w:tabs>
+            <w:rPr>
+              <w:rFonts w:asciiTheme="minorHAnsi" w:eastAsiaTheme="minorEastAsia" w:hAnsiTheme="minorHAnsi" w:cstheme="minorBidi"/>
+              <w:noProof/>
+              <w:szCs w:val="24"/>
+              <w:lang w:eastAsia="it-IT"/>
+            </w:rPr>
+          </w:pPr>
+          <w:hyperlink w:anchor="_Toc220411161" w:history="1">
+            <w:r>
+              <w:rPr>
+                <w:rStyle w:val="Collegamentoipertestuale"/>
+                <w:noProof/>
+              </w:rPr>
+              <w:t>3.5 Creo CONTROLLER</w:t>
+            </w:r>
+            <w:r>
+              <w:rPr>
+                <w:noProof/>
+                <w:webHidden/>
+              </w:rPr>
+              <w:tab/>
+            </w:r>
+            <w:r>
+              <w:rPr>
+                <w:noProof/>
+                <w:webHidden/>
+              </w:rPr>
+              <w:fldChar w:fldCharType="begin"/>
+            </w:r>
+            <w:r>
+              <w:rPr>
+                <w:noProof/>
+                <w:webHidden/>
+              </w:rPr>
+              <w:instrText xml:space="preserve"> PAGEREF _Toc220411161 \h </w:instrText>
+            </w:r>
+            <w:r>
+              <w:rPr>
+                <w:noProof/>
+                <w:webHidden/>
+              </w:rPr>
+            </w:r>
+            <w:r>
+              <w:rPr>
+                <w:noProof/>
+                <w:webHidden/>
+              </w:rPr>
+              <w:fldChar w:fldCharType="separate"/>
+            </w:r>
+            <w:r>
+              <w:rPr>
+                <w:noProof/>
+                <w:webHidden/>
+              </w:rPr>
+              <w:t>13</w:t>
+            </w:r>
+            <w:r>
+              <w:rPr>
+                <w:noProof/>
+                <w:webHidden/>
+              </w:rPr>
+              <w:fldChar w:fldCharType="end"/>
+            </w:r>
+          </w:hyperlink>
+        </w:p>
+        <w:p>
+          <w:pPr>
+            <w:pStyle w:val="Sommario2"/>
+            <w:tabs>
+              <w:tab w:val="right" w:leader="dot" w:pos="9628"/>
+            </w:tabs>
+            <w:rPr>
+              <w:rFonts w:asciiTheme="minorHAnsi" w:eastAsiaTheme="minorEastAsia" w:hAnsiTheme="minorHAnsi" w:cstheme="minorBidi"/>
+              <w:noProof/>
+              <w:szCs w:val="24"/>
+              <w:lang w:eastAsia="it-IT"/>
+            </w:rPr>
+          </w:pPr>
+          <w:hyperlink w:anchor="_Toc220411162" w:history="1">
+            <w:r>
+              <w:rPr>
+                <w:rStyle w:val="Collegamentoipertestuale"/>
+                <w:noProof/>
+              </w:rPr>
+              <w:t>3.6 Creo DATA INIZIALIZER</w:t>
+            </w:r>
+            <w:r>
+              <w:rPr>
+                <w:noProof/>
+                <w:webHidden/>
+              </w:rPr>
+              <w:tab/>
+            </w:r>
+            <w:r>
+              <w:rPr>
+                <w:noProof/>
+                <w:webHidden/>
+              </w:rPr>
+              <w:fldChar w:fldCharType="begin"/>
+            </w:r>
+            <w:r>
+              <w:rPr>
+                <w:noProof/>
+                <w:webHidden/>
+              </w:rPr>
+              <w:instrText xml:space="preserve"> PAGEREF _Toc220411162 \h </w:instrText>
+            </w:r>
+            <w:r>
+              <w:rPr>
+                <w:noProof/>
+                <w:webHidden/>
+              </w:rPr>
+            </w:r>
+            <w:r>
+              <w:rPr>
+                <w:noProof/>
+                <w:webHidden/>
+              </w:rPr>
+              <w:fldChar w:fldCharType="separate"/>
+            </w:r>
+            <w:r>
+              <w:rPr>
+                <w:noProof/>
+                <w:webHidden/>
+              </w:rPr>
+              <w:t>13</w:t>
+            </w:r>
+            <w:r>
+              <w:rPr>
+                <w:noProof/>
+                <w:webHidden/>
+              </w:rPr>
+              <w:fldChar w:fldCharType="end"/>
+            </w:r>
+          </w:hyperlink>
+        </w:p>
+        <w:p>
+          <w:pPr>
+            <w:pStyle w:val="Sommario3"/>
+            <w:tabs>
+              <w:tab w:val="right" w:leader="dot" w:pos="9628"/>
+            </w:tabs>
+            <w:rPr>
+              <w:rFonts w:asciiTheme="minorHAnsi" w:eastAsiaTheme="minorEastAsia" w:hAnsiTheme="minorHAnsi" w:cstheme="minorBidi"/>
+              <w:noProof/>
+              <w:szCs w:val="24"/>
+              <w:lang w:eastAsia="it-IT"/>
+            </w:rPr>
+          </w:pPr>
+          <w:hyperlink w:anchor="_Toc220411163" w:history="1">
+            <w:r>
+              <w:rPr>
+                <w:rStyle w:val="Collegamentoipertestuale"/>
+                <w:noProof/>
+              </w:rPr>
+              <w:t>a cosa serve?</w:t>
+            </w:r>
+            <w:r>
+              <w:rPr>
+                <w:noProof/>
+                <w:webHidden/>
+              </w:rPr>
+              <w:tab/>
+            </w:r>
+            <w:r>
+              <w:rPr>
+                <w:noProof/>
+                <w:webHidden/>
+              </w:rPr>
+              <w:fldChar w:fldCharType="begin"/>
+            </w:r>
+            <w:r>
+              <w:rPr>
+                <w:noProof/>
+                <w:webHidden/>
+              </w:rPr>
+              <w:instrText xml:space="preserve"> PAGEREF _Toc220411163 \h </w:instrText>
+            </w:r>
+            <w:r>
+              <w:rPr>
+                <w:noProof/>
+                <w:webHidden/>
+              </w:rPr>
+            </w:r>
+            <w:r>
+              <w:rPr>
+                <w:noProof/>
+                <w:webHidden/>
+              </w:rPr>
+              <w:fldChar w:fldCharType="separate"/>
+            </w:r>
+            <w:r>
+              <w:rPr>
+                <w:noProof/>
+                <w:webHidden/>
+              </w:rPr>
+              <w:t>13</w:t>
+            </w:r>
+            <w:r>
+              <w:rPr>
+                <w:noProof/>
+                <w:webHidden/>
+              </w:rPr>
+              <w:fldChar w:fldCharType="end"/>
+            </w:r>
+          </w:hyperlink>
+        </w:p>
+        <w:p>
+          <w:pPr>
+            <w:pStyle w:val="Sommario2"/>
+            <w:tabs>
+              <w:tab w:val="right" w:leader="dot" w:pos="9628"/>
+            </w:tabs>
+            <w:rPr>
+              <w:rFonts w:asciiTheme="minorHAnsi" w:eastAsiaTheme="minorEastAsia" w:hAnsiTheme="minorHAnsi" w:cstheme="minorBidi"/>
+              <w:noProof/>
+              <w:szCs w:val="24"/>
+              <w:lang w:eastAsia="it-IT"/>
+            </w:rPr>
+          </w:pPr>
+          <w:hyperlink w:anchor="_Toc220411164" w:history="1">
+            <w:r>
+              <w:rPr>
+                <w:rStyle w:val="Collegamentoipertestuale"/>
+                <w:noProof/>
+              </w:rPr>
+              <w:t>3.7 Magazzino Application</w:t>
+            </w:r>
+            <w:r>
+              <w:rPr>
+                <w:noProof/>
+                <w:webHidden/>
+              </w:rPr>
+              <w:tab/>
+            </w:r>
+            <w:r>
+              <w:rPr>
+                <w:noProof/>
+                <w:webHidden/>
+              </w:rPr>
+              <w:fldChar w:fldCharType="begin"/>
+            </w:r>
+            <w:r>
+              <w:rPr>
+                <w:noProof/>
+                <w:webHidden/>
+              </w:rPr>
+              <w:instrText xml:space="preserve"> PAGEREF _Toc220411164 \h </w:instrText>
+            </w:r>
+            <w:r>
+              <w:rPr>
+                <w:noProof/>
+                <w:webHidden/>
+              </w:rPr>
+            </w:r>
+            <w:r>
+              <w:rPr>
+                <w:noProof/>
+                <w:webHidden/>
+              </w:rPr>
+              <w:fldChar w:fldCharType="separate"/>
+            </w:r>
+            <w:r>
+              <w:rPr>
+                <w:noProof/>
+                <w:webHidden/>
+              </w:rPr>
+              <w:t>17</w:t>
+            </w:r>
+            <w:r>
+              <w:rPr>
+                <w:noProof/>
+                <w:webHidden/>
+              </w:rPr>
+              <w:fldChar w:fldCharType="end"/>
+            </w:r>
+          </w:hyperlink>
+        </w:p>
+        <w:p>
+          <w:r>
+            <w:rPr>
+              <w:b/>
+              <w:bCs/>
+            </w:rPr>
+            <w:fldChar w:fldCharType="end"/>
+          </w:r>
+        </w:p>
+      </w:sdtContent>
+    </w:sdt>
+    <w:p/>
+    <w:p>
+      <w:pPr>
+        <w:pStyle w:val="Titolo1"/>
+      </w:pPr>
+      <w:bookmarkStart w:id="1" w:name="_Toc220411142"/>
       <w:r>
         <w:t>1 Modello mentale</w:t>
       </w:r>
       <w:r>
         <w:t xml:space="preserve"> (Cosa devo chiedermi?)</w:t>
       </w:r>
+      <w:bookmarkEnd w:id="1"/>
     </w:p>
     <w:p>
       <w:r>
@@ -180,12 +1947,14 @@
       <w:pPr>
         <w:pStyle w:val="Titolo1"/>
       </w:pPr>
+      <w:bookmarkStart w:id="2" w:name="_Toc220411143"/>
       <w:r>
         <w:t xml:space="preserve">2: </w:t>
       </w:r>
       <w:r>
         <w:t>Come creare programma</w:t>
       </w:r>
+      <w:bookmarkEnd w:id="2"/>
     </w:p>
     <w:p>
       <w:pPr>
@@ -237,12 +2006,14 @@
       <w:pPr>
         <w:pStyle w:val="Titolo2"/>
       </w:pPr>
+      <w:bookmarkStart w:id="3" w:name="_Toc220411144"/>
       <w:r>
         <w:t xml:space="preserve">2.1 </w:t>
       </w:r>
       <w:r>
         <w:t>Scelta dipendenze</w:t>
       </w:r>
+      <w:bookmarkEnd w:id="3"/>
     </w:p>
     <w:p>
       <w:pPr>
@@ -276,12 +2047,14 @@
       <w:pPr>
         <w:pStyle w:val="Titolo3"/>
       </w:pPr>
+      <w:bookmarkStart w:id="4" w:name="_Toc220411145"/>
       <w:r>
         <w:t xml:space="preserve">dipendenze </w:t>
       </w:r>
       <w:r>
         <w:t>INDISPENSABILI</w:t>
       </w:r>
+      <w:bookmarkEnd w:id="4"/>
     </w:p>
     <w:p>
       <w:pPr>
@@ -383,12 +2156,14 @@
       <w:pPr>
         <w:pStyle w:val="Titolo3"/>
       </w:pPr>
+      <w:bookmarkStart w:id="5" w:name="_Toc220411146"/>
       <w:r>
         <w:t xml:space="preserve">dipendenze </w:t>
       </w:r>
       <w:r>
         <w:t>UTILITY</w:t>
       </w:r>
+      <w:bookmarkEnd w:id="5"/>
     </w:p>
     <w:p>
       <w:r>
@@ -456,9 +2231,11 @@
       <w:pPr>
         <w:pStyle w:val="Titolo3"/>
       </w:pPr>
+      <w:bookmarkStart w:id="6" w:name="_Toc220411147"/>
       <w:r>
         <w:t>dipendenze SPECIALISTICHE</w:t>
       </w:r>
+      <w:bookmarkEnd w:id="6"/>
     </w:p>
     <w:p>
       <w:pPr>
@@ -540,12 +2317,14 @@
       <w:pPr>
         <w:pStyle w:val="Titolo2"/>
       </w:pPr>
+      <w:bookmarkStart w:id="7" w:name="_Toc220411148"/>
       <w:r>
         <w:t xml:space="preserve">2.2 </w:t>
       </w:r>
       <w:r>
         <w:t>Entites</w:t>
       </w:r>
+      <w:bookmarkEnd w:id="7"/>
     </w:p>
     <w:p>
       <w:pPr>
@@ -570,9 +2349,11 @@
       <w:pPr>
         <w:pStyle w:val="Titolo3"/>
       </w:pPr>
+      <w:bookmarkStart w:id="8" w:name="_Toc220411149"/>
       <w:r>
         <w:t>COSA SONO entity</w:t>
       </w:r>
+      <w:bookmarkEnd w:id="8"/>
     </w:p>
     <w:p>
       <w:r>
@@ -595,12 +2376,14 @@
       <w:pPr>
         <w:pStyle w:val="Titolo3"/>
       </w:pPr>
+      <w:bookmarkStart w:id="9" w:name="_Toc220411150"/>
       <w:r>
         <w:t xml:space="preserve">PERCHE </w:t>
       </w:r>
       <w:r>
         <w:t>creo una entity?</w:t>
       </w:r>
+      <w:bookmarkEnd w:id="9"/>
     </w:p>
     <w:p>
       <w:r>
@@ -656,9 +2439,11 @@
       <w:pPr>
         <w:pStyle w:val="Titolo3"/>
       </w:pPr>
+      <w:bookmarkStart w:id="10" w:name="_Toc220411151"/>
       <w:r>
         <w:t>QUANDO creo una entity?</w:t>
       </w:r>
+      <w:bookmarkEnd w:id="10"/>
     </w:p>
     <w:p>
       <w:r>
@@ -670,9 +2455,11 @@
       <w:pPr>
         <w:pStyle w:val="Titolo1"/>
       </w:pPr>
+      <w:bookmarkStart w:id="11" w:name="_Toc220411152"/>
       <w:r>
         <w:t>3 esempio programma complesso</w:t>
       </w:r>
+      <w:bookmarkEnd w:id="11"/>
     </w:p>
     <w:p>
       <w:r>
@@ -683,9 +2470,11 @@
       <w:pPr>
         <w:pStyle w:val="Titolo2"/>
       </w:pPr>
+      <w:bookmarkStart w:id="12" w:name="_Toc220411153"/>
       <w:r>
         <w:t>3.1 configurazione pom.xml e application properties</w:t>
       </w:r>
+      <w:bookmarkEnd w:id="12"/>
     </w:p>
     <w:p>
       <w:pPr>
@@ -726,12 +2515,14 @@
       <w:pPr>
         <w:pStyle w:val="Titolo2"/>
       </w:pPr>
+      <w:bookmarkStart w:id="13" w:name="_Toc220411154"/>
       <w:r>
         <w:t xml:space="preserve">3.2 </w:t>
       </w:r>
       <w:r>
         <w:t>Creo ENTITIES (prodotto movimento)</w:t>
       </w:r>
+      <w:bookmarkEnd w:id="13"/>
     </w:p>
     <w:p>
       <w:r>
@@ -860,9 +2651,11 @@
       <w:pPr>
         <w:pStyle w:val="Titolo3"/>
       </w:pPr>
+      <w:bookmarkStart w:id="14" w:name="_Toc220411155"/>
       <w:r>
         <w:t>3.2.1 PRODOTTO esempio entity</w:t>
       </w:r>
+      <w:bookmarkEnd w:id="14"/>
     </w:p>
     <w:p>
       <w:r>
@@ -1673,9 +3466,11 @@
       <w:pPr>
         <w:pStyle w:val="Titolo2"/>
       </w:pPr>
+      <w:bookmarkStart w:id="15" w:name="_Toc220411156"/>
       <w:r>
         <w:t>3.3 Creo REPOSITORIES x accedere a dati</w:t>
       </w:r>
+      <w:bookmarkEnd w:id="15"/>
     </w:p>
     <w:p>
       <w:pPr>
@@ -1779,9 +3574,11 @@
       <w:pPr>
         <w:pStyle w:val="Titolo3"/>
       </w:pPr>
+      <w:bookmarkStart w:id="16" w:name="_Toc220411157"/>
       <w:r>
         <w:t>ESEMPIO repository</w:t>
       </w:r>
+      <w:bookmarkEnd w:id="16"/>
     </w:p>
     <w:p>
       <w:r>
@@ -1845,9 +3642,14 @@
       <w:pPr>
         <w:pStyle w:val="Titolo2"/>
       </w:pPr>
+      <w:bookmarkStart w:id="17" w:name="_Toc220411158"/>
       <w:r>
         <w:lastRenderedPageBreak/>
-        <w:t xml:space="preserve">3.4 Creo SERVICE </w:t>
+        <w:t>3.4 Creo SERVICE</w:t>
+      </w:r>
+      <w:bookmarkEnd w:id="17"/>
+      <w:r>
+        <w:t xml:space="preserve"> </w:t>
       </w:r>
     </w:p>
     <w:p>
@@ -1945,9 +3747,11 @@
       <w:pPr>
         <w:pStyle w:val="Titolo3"/>
       </w:pPr>
+      <w:bookmarkStart w:id="18" w:name="_Toc220411159"/>
       <w:r>
         <w:t>A CHE SERVE file service?</w:t>
       </w:r>
+      <w:bookmarkEnd w:id="18"/>
     </w:p>
     <w:p>
       <w:r>
@@ -2030,8 +3834,13 @@
       <w:pPr>
         <w:pStyle w:val="Titolo3"/>
       </w:pPr>
-      <w:r>
-        <w:t xml:space="preserve">3.4 .1 magazzino service </w:t>
+      <w:bookmarkStart w:id="19" w:name="_Toc220411160"/>
+      <w:r>
+        <w:t>3.4 .1 magazzino service</w:t>
+      </w:r>
+      <w:bookmarkEnd w:id="19"/>
+      <w:r>
+        <w:t xml:space="preserve"> </w:t>
       </w:r>
     </w:p>
     <w:p>
@@ -2379,9 +4188,11 @@
       <w:pPr>
         <w:pStyle w:val="Titolo2"/>
       </w:pPr>
+      <w:bookmarkStart w:id="20" w:name="_Toc220411161"/>
       <w:r>
         <w:t>3.5 Creo CONTROLLER</w:t>
       </w:r>
+      <w:bookmarkEnd w:id="20"/>
     </w:p>
     <w:p>
       <w:pPr>
@@ -2479,9 +4290,11 @@
       <w:pPr>
         <w:pStyle w:val="Titolo2"/>
       </w:pPr>
+      <w:bookmarkStart w:id="21" w:name="_Toc220411162"/>
       <w:r>
         <w:t>3.6 Creo DATA INIZIALIZER</w:t>
       </w:r>
+      <w:bookmarkEnd w:id="21"/>
     </w:p>
     <w:p>
       <w:pPr>
@@ -2526,9 +4339,11 @@
       <w:pPr>
         <w:pStyle w:val="Titolo3"/>
       </w:pPr>
+      <w:bookmarkStart w:id="22" w:name="_Toc220411163"/>
       <w:r>
         <w:t>a cosa serve?</w:t>
       </w:r>
+      <w:bookmarkEnd w:id="22"/>
     </w:p>
     <w:p/>
     <w:p>
@@ -2737,15 +4552,7 @@
           <w:i/>
           <w:iCs/>
         </w:rPr>
-        <w:t>CommandLineRunner</w:t>
-      </w:r>
-      <w:r>
-        <w:rPr>
-          <w:rFonts w:ascii="Times New Roman" w:hAnsi="Times New Roman" w:cs="Times New Roman"/>
-          <w:i/>
-          <w:iCs/>
-        </w:rPr>
-        <w:t xml:space="preserve"> start, command line runner start</w:t>
+        <w:t>CommandLineRunner start, command line runner start</w:t>
       </w:r>
     </w:p>
     <w:p>
@@ -3133,12 +4940,17 @@
       <w:pPr>
         <w:pStyle w:val="Titolo2"/>
       </w:pPr>
-      <w:r>
-        <w:t xml:space="preserve">3.6 </w:t>
-      </w:r>
-      <w:r>
-        <w:t>Magazzino Application</w:t>
-      </w:r>
+      <w:bookmarkStart w:id="23" w:name="_Toc220411164"/>
+      <w:r>
+        <w:t>3.</w:t>
+      </w:r>
+      <w:r>
+        <w:t>7</w:t>
+      </w:r>
+      <w:r>
+        <w:t xml:space="preserve"> Magazzino Application</w:t>
+      </w:r>
+      <w:bookmarkEnd w:id="23"/>
     </w:p>
     <w:p>
       <w:r>
@@ -3160,7 +4972,22 @@
     </w:p>
     <w:p>
       <w:r>
-        <w:t>C:\workspace\workspace pc lavoro\esercizi JAVA e SPRING\magazzino_java_spring_boot\src\main\java\com\example\demo\MagazzinoApplication.java</w:t>
+        <w:t>C:\workspace\workspace pc lavoro\esercizi JAVA e SPRING\magazzino_java_spring_boot\</w:t>
+      </w:r>
+      <w:r>
+        <w:rPr>
+          <w:highlight w:val="blue"/>
+        </w:rPr>
+        <w:t>src\main\java\com\example\demo</w:t>
+      </w:r>
+      <w:r>
+        <w:t>\</w:t>
+      </w:r>
+      <w:r>
+        <w:rPr>
+          <w:color w:val="EE0000"/>
+        </w:rPr>
+        <w:t>MagazzinoApplication.java</w:t>
       </w:r>
     </w:p>
     <w:p/>
@@ -6241,6 +8068,7 @@
   <w:style w:type="character" w:default="1" w:styleId="Carpredefinitoparagrafo">
     <w:name w:val="Default Paragraph Font"/>
     <w:uiPriority w:val="1"/>
+    <w:semiHidden/>
     <w:unhideWhenUsed/>
   </w:style>
   <w:style w:type="table" w:default="1" w:styleId="Tabellanormale">
@@ -6544,6 +8372,75 @@
       <w:smallCaps/>
       <w:color w:val="0F4761" w:themeColor="accent1" w:themeShade="BF"/>
       <w:spacing w:val="5"/>
+    </w:rPr>
+  </w:style>
+  <w:style w:type="paragraph" w:styleId="Titolosommario">
+    <w:name w:val="TOC Heading"/>
+    <w:basedOn w:val="Titolo1"/>
+    <w:next w:val="Normale"/>
+    <w:uiPriority w:val="39"/>
+    <w:unhideWhenUsed/>
+    <w:qFormat/>
+    <w:rsid w:val="00870184"/>
+    <w:pPr>
+      <w:spacing w:before="240" w:after="0" w:line="259" w:lineRule="auto"/>
+      <w:outlineLvl w:val="9"/>
+    </w:pPr>
+    <w:rPr>
+      <w:kern w:val="0"/>
+      <w:sz w:val="32"/>
+      <w:szCs w:val="32"/>
+      <w:lang w:eastAsia="it-IT"/>
+      <w14:ligatures w14:val="none"/>
+    </w:rPr>
+  </w:style>
+  <w:style w:type="paragraph" w:styleId="Sommario1">
+    <w:name w:val="toc 1"/>
+    <w:basedOn w:val="Normale"/>
+    <w:next w:val="Normale"/>
+    <w:autoRedefine/>
+    <w:uiPriority w:val="39"/>
+    <w:unhideWhenUsed/>
+    <w:rsid w:val="00870184"/>
+    <w:pPr>
+      <w:spacing w:after="100"/>
+    </w:pPr>
+  </w:style>
+  <w:style w:type="paragraph" w:styleId="Sommario2">
+    <w:name w:val="toc 2"/>
+    <w:basedOn w:val="Normale"/>
+    <w:next w:val="Normale"/>
+    <w:autoRedefine/>
+    <w:uiPriority w:val="39"/>
+    <w:unhideWhenUsed/>
+    <w:rsid w:val="00870184"/>
+    <w:pPr>
+      <w:spacing w:after="100"/>
+      <w:ind w:left="240"/>
+    </w:pPr>
+  </w:style>
+  <w:style w:type="paragraph" w:styleId="Sommario3">
+    <w:name w:val="toc 3"/>
+    <w:basedOn w:val="Normale"/>
+    <w:next w:val="Normale"/>
+    <w:autoRedefine/>
+    <w:uiPriority w:val="39"/>
+    <w:unhideWhenUsed/>
+    <w:rsid w:val="00870184"/>
+    <w:pPr>
+      <w:spacing w:after="100"/>
+      <w:ind w:left="480"/>
+    </w:pPr>
+  </w:style>
+  <w:style w:type="character" w:styleId="Collegamentoipertestuale">
+    <w:name w:val="Hyperlink"/>
+    <w:basedOn w:val="Carpredefinitoparagrafo"/>
+    <w:uiPriority w:val="99"/>
+    <w:unhideWhenUsed/>
+    <w:rsid w:val="00870184"/>
+    <w:rPr>
+      <w:color w:val="467886" w:themeColor="hyperlink"/>
+      <w:u w:val="single"/>
     </w:rPr>
   </w:style>
 </w:styles>

</xml_diff>